<commit_message>
Update interpretation rules for final and preliminary reports
* Also updated NLog due to a bug uncovering during unit testing
</commit_message>
<xml_diff>
--- a/HaemophilusWeb/ReportTemplates/Teilbefund - Serotyp v1.docx
+++ b/HaemophilusWeb/ReportTemplates/Teilbefund - Serotyp v1.docx
@@ -399,8 +399,6 @@
               </w:rPr>
               <w:t>befund</w:t>
             </w:r>
-            <w:bookmarkStart w:id="1" w:name="_GoBack"/>
-            <w:bookmarkEnd w:id="1"/>
           </w:p>
         </w:tc>
       </w:tr>
@@ -1744,7 +1742,6 @@
                 <w:szCs w:val="22"/>
               </w:rPr>
             </w:pPr>
-            <w:proofErr w:type="spellStart"/>
             <w:r>
               <w:rPr>
                 <w:rFonts w:ascii="Arial" w:hAnsi="Arial" w:cs="Arial"/>
@@ -1755,20 +1752,7 @@
                 <w:sz w:val="22"/>
                 <w:szCs w:val="22"/>
               </w:rPr>
-              <w:t>Serotyp</w:t>
-            </w:r>
-            <w:proofErr w:type="spellEnd"/>
-            <w:r>
-              <w:rPr>
-                <w:rFonts w:ascii="Arial" w:hAnsi="Arial" w:cs="Arial"/>
-                <w:b/>
-                <w:bCs/>
-                <w:i/>
-                <w:iCs/>
-                <w:sz w:val="22"/>
-                <w:szCs w:val="22"/>
-              </w:rPr>
-              <w:t xml:space="preserve"> (Agglutination)</w:t>
+              <w:t>Serotyp (Agglutination)</w:t>
             </w:r>
           </w:p>
         </w:tc>
@@ -2054,7 +2038,27 @@
           <w:bCs/>
           <w:color w:val="000000"/>
         </w:rPr>
-        <w:t>{Interpretation}</w:t>
+        <w:t>{</w:t>
+      </w:r>
+      <w:proofErr w:type="spellStart"/>
+      <w:r>
+        <w:rPr>
+          <w:rFonts w:ascii="Arial" w:hAnsi="Arial" w:cs="Arial"/>
+          <w:bCs/>
+          <w:color w:val="000000"/>
+        </w:rPr>
+        <w:t>InterpretationPreliminary</w:t>
+      </w:r>
+      <w:bookmarkStart w:id="1" w:name="_GoBack"/>
+      <w:bookmarkEnd w:id="1"/>
+      <w:proofErr w:type="spellEnd"/>
+      <w:r>
+        <w:rPr>
+          <w:rFonts w:ascii="Arial" w:hAnsi="Arial" w:cs="Arial"/>
+          <w:bCs/>
+          <w:color w:val="000000"/>
+        </w:rPr>
+        <w:t>}</w:t>
       </w:r>
     </w:p>
     <w:p>
@@ -4014,7 +4018,7 @@
     <w:lsdException w:name="Table Web 2" w:semiHidden="1" w:unhideWhenUsed="1"/>
     <w:lsdException w:name="Table Web 3" w:semiHidden="1" w:unhideWhenUsed="1"/>
     <w:lsdException w:name="Balloon Text" w:semiHidden="1" w:unhideWhenUsed="1"/>
-    <w:lsdException w:name="Table Grid" w:semiHidden="1" w:uiPriority="59" w:unhideWhenUsed="1"/>
+    <w:lsdException w:name="Table Grid" w:uiPriority="59"/>
     <w:lsdException w:name="Table Theme" w:semiHidden="1" w:unhideWhenUsed="1"/>
     <w:lsdException w:name="Placeholder Text" w:semiHidden="1"/>
     <w:lsdException w:name="No Spacing" w:uiPriority="1" w:qFormat="1"/>
@@ -4644,7 +4648,7 @@
 </file>
 
 <file path=customXml/itemProps1.xml><?xml version="1.0" encoding="utf-8"?>
-<ds:datastoreItem xmlns:ds="http://schemas.openxmlformats.org/officeDocument/2006/customXml" ds:itemID="{5AF84DC5-614F-4978-8FB2-BDD15CA651F2}">
+<ds:datastoreItem xmlns:ds="http://schemas.openxmlformats.org/officeDocument/2006/customXml" ds:itemID="{865E4404-C722-4798-BC98-F2791161314D}">
   <ds:schemaRefs>
     <ds:schemaRef ds:uri="http://schemas.openxmlformats.org/officeDocument/2006/bibliography"/>
   </ds:schemaRefs>

</xml_diff>

<commit_message>
Removed default TLS1 and added support for TLS2
RKI Tool requests failed as the remote server obviously disabled support
for TLS 1 according to latest security recommendations
</commit_message>
<xml_diff>
--- a/HaemophilusWeb/ReportTemplates/Teilbefund - Serotyp v1.docx
+++ b/HaemophilusWeb/ReportTemplates/Teilbefund - Serotyp v1.docx
@@ -21,21 +21,7 @@
         <w:rPr>
           <w:rFonts w:ascii="Arial" w:hAnsi="Arial" w:cs="Arial"/>
         </w:rPr>
-        <w:t>{</w:t>
-      </w:r>
-      <w:proofErr w:type="spellStart"/>
-      <w:r>
-        <w:rPr>
-          <w:rFonts w:ascii="Arial" w:hAnsi="Arial" w:cs="Arial"/>
-        </w:rPr>
-        <w:t>SenderName</w:t>
-      </w:r>
-      <w:proofErr w:type="spellEnd"/>
-      <w:r>
-        <w:rPr>
-          <w:rFonts w:ascii="Arial" w:hAnsi="Arial" w:cs="Arial"/>
-        </w:rPr>
-        <w:t>}</w:t>
+        <w:t>{SenderName}</w:t>
       </w:r>
     </w:p>
     <w:p>
@@ -48,21 +34,7 @@
         <w:rPr>
           <w:rFonts w:ascii="Arial" w:hAnsi="Arial" w:cs="Arial"/>
         </w:rPr>
-        <w:t>{</w:t>
-      </w:r>
-      <w:proofErr w:type="spellStart"/>
-      <w:r>
-        <w:rPr>
-          <w:rFonts w:ascii="Arial" w:hAnsi="Arial" w:cs="Arial"/>
-        </w:rPr>
-        <w:t>SenderStreet</w:t>
-      </w:r>
-      <w:proofErr w:type="spellEnd"/>
-      <w:r>
-        <w:rPr>
-          <w:rFonts w:ascii="Arial" w:hAnsi="Arial" w:cs="Arial"/>
-        </w:rPr>
-        <w:t>}</w:t>
+        <w:t>{SenderStreet}</w:t>
       </w:r>
     </w:p>
     <w:p>
@@ -77,23 +49,7 @@
           <w:rFonts w:ascii="Arial" w:hAnsi="Arial" w:cs="Arial"/>
           <w:bCs/>
         </w:rPr>
-        <w:t>{</w:t>
-      </w:r>
-      <w:proofErr w:type="spellStart"/>
-      <w:r>
-        <w:rPr>
-          <w:rFonts w:ascii="Arial" w:hAnsi="Arial" w:cs="Arial"/>
-          <w:bCs/>
-        </w:rPr>
-        <w:t>SenderCity</w:t>
-      </w:r>
-      <w:proofErr w:type="spellEnd"/>
-      <w:r>
-        <w:rPr>
-          <w:rFonts w:ascii="Arial" w:hAnsi="Arial" w:cs="Arial"/>
-          <w:bCs/>
-        </w:rPr>
-        <w:t>}</w:t>
+        <w:t>{SenderCity}</w:t>
       </w:r>
     </w:p>
     <w:p>
@@ -313,31 +269,7 @@
                 <w:sz w:val="28"/>
                 <w:szCs w:val="28"/>
               </w:rPr>
-              <w:t>{</w:t>
-            </w:r>
-            <w:proofErr w:type="spellStart"/>
-            <w:r>
-              <w:rPr>
-                <w:rFonts w:ascii="Arial" w:hAnsi="Arial" w:cs="Arial"/>
-                <w:b/>
-                <w:bCs/>
-                <w:color w:val="000000"/>
-                <w:sz w:val="28"/>
-                <w:szCs w:val="28"/>
-              </w:rPr>
-              <w:t>LaboratoryNumber</w:t>
-            </w:r>
-            <w:proofErr w:type="spellEnd"/>
-            <w:r>
-              <w:rPr>
-                <w:rFonts w:ascii="Arial" w:hAnsi="Arial" w:cs="Arial"/>
-                <w:b/>
-                <w:bCs/>
-                <w:color w:val="000000"/>
-                <w:sz w:val="28"/>
-                <w:szCs w:val="28"/>
-              </w:rPr>
-              <w:t>}</w:t>
+              <w:t>{LaboratoryNumber}</w:t>
             </w:r>
             <w:bookmarkEnd w:id="0"/>
             <w:r>
@@ -698,27 +630,7 @@
                 <w:sz w:val="16"/>
                 <w:szCs w:val="16"/>
               </w:rPr>
-              <w:t>{</w:t>
-            </w:r>
-            <w:proofErr w:type="spellStart"/>
-            <w:r>
-              <w:rPr>
-                <w:rFonts w:ascii="Arial" w:hAnsi="Arial" w:cs="Arial"/>
-                <w:color w:val="000000"/>
-                <w:sz w:val="16"/>
-                <w:szCs w:val="16"/>
-              </w:rPr>
-              <w:t>SamplingLocation</w:t>
-            </w:r>
-            <w:proofErr w:type="spellEnd"/>
-            <w:r>
-              <w:rPr>
-                <w:rFonts w:ascii="Arial" w:hAnsi="Arial" w:cs="Arial"/>
-                <w:color w:val="000000"/>
-                <w:sz w:val="16"/>
-                <w:szCs w:val="16"/>
-              </w:rPr>
-              <w:t>}</w:t>
+              <w:t>{SamplingLocation}</w:t>
             </w:r>
           </w:p>
         </w:tc>
@@ -817,27 +729,7 @@
                 <w:sz w:val="16"/>
                 <w:szCs w:val="16"/>
               </w:rPr>
-              <w:t>{</w:t>
-            </w:r>
-            <w:proofErr w:type="spellStart"/>
-            <w:r>
-              <w:rPr>
-                <w:rFonts w:ascii="Arial" w:hAnsi="Arial" w:cs="Arial"/>
-                <w:color w:val="000000"/>
-                <w:sz w:val="16"/>
-                <w:szCs w:val="16"/>
-              </w:rPr>
-              <w:t>SamplingDate</w:t>
-            </w:r>
-            <w:proofErr w:type="spellEnd"/>
-            <w:r>
-              <w:rPr>
-                <w:rFonts w:ascii="Arial" w:hAnsi="Arial" w:cs="Arial"/>
-                <w:color w:val="000000"/>
-                <w:sz w:val="16"/>
-                <w:szCs w:val="16"/>
-              </w:rPr>
-              <w:t>}</w:t>
+              <w:t>{SamplingDate}</w:t>
             </w:r>
           </w:p>
         </w:tc>
@@ -936,27 +828,7 @@
                 <w:sz w:val="16"/>
                 <w:szCs w:val="16"/>
               </w:rPr>
-              <w:t>{</w:t>
-            </w:r>
-            <w:proofErr w:type="spellStart"/>
-            <w:r>
-              <w:rPr>
-                <w:rFonts w:ascii="Arial" w:hAnsi="Arial" w:cs="Arial"/>
-                <w:color w:val="000000"/>
-                <w:sz w:val="16"/>
-                <w:szCs w:val="16"/>
-              </w:rPr>
-              <w:t>ReceivingDate</w:t>
-            </w:r>
-            <w:proofErr w:type="spellEnd"/>
-            <w:r>
-              <w:rPr>
-                <w:rFonts w:ascii="Arial" w:hAnsi="Arial" w:cs="Arial"/>
-                <w:color w:val="000000"/>
-                <w:sz w:val="16"/>
-                <w:szCs w:val="16"/>
-              </w:rPr>
-              <w:t>}</w:t>
+              <w:t>{ReceivingDate}</w:t>
             </w:r>
           </w:p>
         </w:tc>
@@ -1154,27 +1026,7 @@
                 <w:sz w:val="16"/>
                 <w:szCs w:val="16"/>
               </w:rPr>
-              <w:t>{</w:t>
-            </w:r>
-            <w:proofErr w:type="spellStart"/>
-            <w:r>
-              <w:rPr>
-                <w:rFonts w:ascii="Arial" w:hAnsi="Arial" w:cs="Arial"/>
-                <w:color w:val="000000"/>
-                <w:sz w:val="16"/>
-                <w:szCs w:val="16"/>
-              </w:rPr>
-              <w:t>PatientBirthDate</w:t>
-            </w:r>
-            <w:proofErr w:type="spellEnd"/>
-            <w:r>
-              <w:rPr>
-                <w:rFonts w:ascii="Arial" w:hAnsi="Arial" w:cs="Arial"/>
-                <w:color w:val="000000"/>
-                <w:sz w:val="16"/>
-                <w:szCs w:val="16"/>
-              </w:rPr>
-              <w:t>}</w:t>
+              <w:t>{PatientBirthDate}</w:t>
             </w:r>
           </w:p>
         </w:tc>
@@ -1273,27 +1125,7 @@
                 <w:sz w:val="16"/>
                 <w:szCs w:val="16"/>
               </w:rPr>
-              <w:t>{</w:t>
-            </w:r>
-            <w:proofErr w:type="spellStart"/>
-            <w:r>
-              <w:rPr>
-                <w:rFonts w:ascii="Arial" w:hAnsi="Arial" w:cs="Arial"/>
-                <w:color w:val="000000"/>
-                <w:sz w:val="16"/>
-                <w:szCs w:val="16"/>
-              </w:rPr>
-              <w:t>SenderLaboratoryNumber</w:t>
-            </w:r>
-            <w:proofErr w:type="spellEnd"/>
-            <w:r>
-              <w:rPr>
-                <w:rFonts w:ascii="Arial" w:hAnsi="Arial" w:cs="Arial"/>
-                <w:color w:val="000000"/>
-                <w:sz w:val="16"/>
-                <w:szCs w:val="16"/>
-              </w:rPr>
-              <w:t>}</w:t>
+              <w:t>{SenderLaboratoryNumber}</w:t>
             </w:r>
           </w:p>
         </w:tc>
@@ -1679,33 +1511,7 @@
                 <w:sz w:val="22"/>
                 <w:szCs w:val="22"/>
               </w:rPr>
-              <w:t>{</w:t>
-            </w:r>
-            <w:proofErr w:type="spellStart"/>
-            <w:r>
-              <w:rPr>
-                <w:rFonts w:ascii="Arial" w:hAnsi="Arial" w:cs="Arial"/>
-                <w:b/>
-                <w:bCs/>
-                <w:i/>
-                <w:iCs/>
-                <w:sz w:val="22"/>
-                <w:szCs w:val="22"/>
-              </w:rPr>
-              <w:t>EvaluationString</w:t>
-            </w:r>
-            <w:proofErr w:type="spellEnd"/>
-            <w:r>
-              <w:rPr>
-                <w:rFonts w:ascii="Arial" w:hAnsi="Arial" w:cs="Arial"/>
-                <w:b/>
-                <w:bCs/>
-                <w:i/>
-                <w:iCs/>
-                <w:sz w:val="22"/>
-                <w:szCs w:val="22"/>
-              </w:rPr>
-              <w:t>}</w:t>
+              <w:t>{EvaluationString}</w:t>
             </w:r>
           </w:p>
         </w:tc>
@@ -1826,31 +1632,7 @@
                 <w:sz w:val="22"/>
                 <w:szCs w:val="22"/>
               </w:rPr>
-              <w:t>{</w:t>
-            </w:r>
-            <w:proofErr w:type="spellStart"/>
-            <w:r>
-              <w:rPr>
-                <w:rFonts w:ascii="Arial" w:hAnsi="Arial" w:cs="Arial"/>
-                <w:b/>
-                <w:bCs/>
-                <w:color w:val="000000"/>
-                <w:sz w:val="22"/>
-                <w:szCs w:val="22"/>
-              </w:rPr>
-              <w:t>AgglutinationString</w:t>
-            </w:r>
-            <w:proofErr w:type="spellEnd"/>
-            <w:r>
-              <w:rPr>
-                <w:rFonts w:ascii="Arial" w:hAnsi="Arial" w:cs="Arial"/>
-                <w:b/>
-                <w:bCs/>
-                <w:color w:val="000000"/>
-                <w:sz w:val="22"/>
-                <w:szCs w:val="22"/>
-              </w:rPr>
-              <w:t>}</w:t>
+              <w:t>{AgglutinationString}</w:t>
             </w:r>
           </w:p>
         </w:tc>
@@ -2040,7 +1822,6 @@
         </w:rPr>
         <w:t>{</w:t>
       </w:r>
-      <w:proofErr w:type="spellStart"/>
       <w:r>
         <w:rPr>
           <w:rFonts w:ascii="Arial" w:hAnsi="Arial" w:cs="Arial"/>
@@ -2049,9 +1830,6 @@
         </w:rPr>
         <w:t>InterpretationPreliminary</w:t>
       </w:r>
-      <w:bookmarkStart w:id="1" w:name="_GoBack"/>
-      <w:bookmarkEnd w:id="1"/>
-      <w:proofErr w:type="spellEnd"/>
       <w:r>
         <w:rPr>
           <w:rFonts w:ascii="Arial" w:hAnsi="Arial" w:cs="Arial"/>
@@ -2081,25 +1859,7 @@
           <w:bCs/>
           <w:color w:val="000000"/>
         </w:rPr>
-        <w:t>{</w:t>
-      </w:r>
-      <w:proofErr w:type="spellStart"/>
-      <w:r>
-        <w:rPr>
-          <w:rFonts w:ascii="Arial" w:hAnsi="Arial" w:cs="Arial"/>
-          <w:bCs/>
-          <w:color w:val="000000"/>
-        </w:rPr>
-        <w:t>InterpretationDisclaimer</w:t>
-      </w:r>
-      <w:proofErr w:type="spellEnd"/>
-      <w:r>
-        <w:rPr>
-          <w:rFonts w:ascii="Arial" w:hAnsi="Arial" w:cs="Arial"/>
-          <w:bCs/>
-          <w:color w:val="000000"/>
-        </w:rPr>
-        <w:t>}</w:t>
+        <w:t>{InterpretationDisclaimer}</w:t>
       </w:r>
     </w:p>
     <w:p>
@@ -2232,6 +1992,47 @@
         </w:rPr>
         <w:t>{Signer}</w:t>
       </w:r>
+    </w:p>
+    <w:p>
+      <w:pPr>
+        <w:tabs>
+          <w:tab w:val="left" w:pos="7560"/>
+        </w:tabs>
+        <w:ind w:right="-1368"/>
+        <w:rPr>
+          <w:rFonts w:ascii="Arial" w:hAnsi="Arial" w:cs="Arial"/>
+          <w:color w:val="000000"/>
+        </w:rPr>
+      </w:pPr>
+    </w:p>
+    <w:p>
+      <w:pPr>
+        <w:widowControl w:val="0"/>
+        <w:tabs>
+          <w:tab w:val="left" w:pos="90"/>
+          <w:tab w:val="left" w:pos="2775"/>
+          <w:tab w:val="left" w:pos="5550"/>
+        </w:tabs>
+        <w:autoSpaceDE w:val="0"/>
+        <w:autoSpaceDN w:val="0"/>
+        <w:adjustRightInd w:val="0"/>
+        <w:spacing w:before="21"/>
+        <w:rPr>
+          <w:rFonts w:ascii="Arial" w:hAnsi="Arial" w:cs="Arial"/>
+          <w:b/>
+          <w:sz w:val="18"/>
+        </w:rPr>
+      </w:pPr>
+      <w:r>
+        <w:rPr>
+          <w:rFonts w:ascii="Arial" w:hAnsi="Arial" w:cs="Arial"/>
+          <w:b/>
+          <w:sz w:val="18"/>
+        </w:rPr>
+        <w:t>Dieses Faxdokument ist ohne Unterschrift gültig; Das unterzeichnete Original wurde vom zuständigen akademischen Personal validiert.</w:t>
+      </w:r>
+      <w:bookmarkStart w:id="1" w:name="_GoBack"/>
+      <w:bookmarkEnd w:id="1"/>
     </w:p>
     <w:sectPr>
       <w:headerReference w:type="default" r:id="rId8"/>
@@ -3377,23 +3178,7 @@
                     <w:sz w:val="17"/>
                     <w:szCs w:val="17"/>
                   </w:rPr>
-                  <w:t xml:space="preserve">PD Dr. </w:t>
-                </w:r>
-                <w:proofErr w:type="spellStart"/>
-                <w:r>
-                  <w:rPr>
-                    <w:sz w:val="17"/>
-                    <w:szCs w:val="17"/>
-                  </w:rPr>
-                  <w:t>rer</w:t>
-                </w:r>
-                <w:proofErr w:type="spellEnd"/>
-                <w:r>
-                  <w:rPr>
-                    <w:sz w:val="17"/>
-                    <w:szCs w:val="17"/>
-                  </w:rPr>
-                  <w:t>. nat. Heike Claus</w:t>
+                  <w:t>PD Dr. rer. nat. Heike Claus</w:t>
                 </w:r>
               </w:p>
               <w:p>
@@ -4648,7 +4433,7 @@
 </file>
 
 <file path=customXml/itemProps1.xml><?xml version="1.0" encoding="utf-8"?>
-<ds:datastoreItem xmlns:ds="http://schemas.openxmlformats.org/officeDocument/2006/customXml" ds:itemID="{865E4404-C722-4798-BC98-F2791161314D}">
+<ds:datastoreItem xmlns:ds="http://schemas.openxmlformats.org/officeDocument/2006/customXml" ds:itemID="{9E2ACA2F-5570-4B64-9557-9B0A276755DE}">
   <ds:schemaRefs>
     <ds:schemaRef ds:uri="http://schemas.openxmlformats.org/officeDocument/2006/bibliography"/>
   </ds:schemaRefs>

</xml_diff>